<commit_message>
Resizing tool is glitched
</commit_message>
<xml_diff>
--- a/Game/GameDesignProject/Assets/Documentation/Outline.docx
+++ b/Game/GameDesignProject/Assets/Documentation/Outline.docx
@@ -4,6 +4,7 @@
   <w:body>
     <w:p>
       <w:pPr>
+        <w:spacing w:line="240" w:lineRule="auto"/>
         <w:rPr>
           <w:b/>
           <w:sz w:val="28"/>
@@ -21,6 +22,85 @@
     </w:p>
     <w:p>
       <w:pPr>
+        <w:spacing w:line="240" w:lineRule="auto"/>
+        <w:jc w:val="center"/>
+        <w:rPr>
+          <w:sz w:val="28"/>
+          <w:szCs w:val="28"/>
+        </w:rPr>
+      </w:pPr>
+      <w:r>
+        <w:rPr>
+          <w:sz w:val="28"/>
+          <w:szCs w:val="28"/>
+        </w:rPr>
+        <w:t>Character controller</w:t>
+      </w:r>
+      <w:r>
+        <w:rPr>
+          <w:sz w:val="28"/>
+          <w:szCs w:val="28"/>
+        </w:rPr>
+        <w:t xml:space="preserve"> that simply moves forward, gains speed as time passes.</w:t>
+      </w:r>
+    </w:p>
+    <w:p>
+      <w:pPr>
+        <w:spacing w:line="240" w:lineRule="auto"/>
+        <w:rPr>
+          <w:color w:val="C00000"/>
+          <w:sz w:val="28"/>
+          <w:szCs w:val="28"/>
+        </w:rPr>
+      </w:pPr>
+      <w:r>
+        <w:rPr>
+          <w:color w:val="C00000"/>
+          <w:sz w:val="28"/>
+          <w:szCs w:val="28"/>
+        </w:rPr>
+        <w:t>Scripts Needed:  Character Controller, death/ reload</w:t>
+      </w:r>
+    </w:p>
+    <w:p>
+      <w:pPr>
+        <w:spacing w:line="240" w:lineRule="auto"/>
+        <w:rPr>
+          <w:b/>
+          <w:sz w:val="28"/>
+          <w:szCs w:val="28"/>
+        </w:rPr>
+      </w:pPr>
+      <w:r>
+        <w:rPr>
+          <w:b/>
+          <w:sz w:val="28"/>
+          <w:szCs w:val="28"/>
+        </w:rPr>
+        <w:t>___________________________________________________________________</w:t>
+      </w:r>
+    </w:p>
+    <w:p>
+      <w:pPr>
+        <w:spacing w:line="240" w:lineRule="auto"/>
+        <w:rPr>
+          <w:b/>
+          <w:sz w:val="28"/>
+          <w:szCs w:val="28"/>
+        </w:rPr>
+      </w:pPr>
+      <w:r>
+        <w:rPr>
+          <w:b/>
+          <w:sz w:val="28"/>
+          <w:szCs w:val="28"/>
+        </w:rPr>
+        <w:t>Enemy</w:t>
+      </w:r>
+    </w:p>
+    <w:p>
+      <w:pPr>
+        <w:spacing w:line="240" w:lineRule="auto"/>
         <w:rPr>
           <w:sz w:val="28"/>
           <w:szCs w:val="28"/>
@@ -39,10 +119,438 @@
           <w:sz w:val="28"/>
           <w:szCs w:val="28"/>
         </w:rPr>
-        <w:t xml:space="preserve">Character controller. </w:t>
+        <w:t>Enemy follows behind player.</w:t>
+      </w:r>
+    </w:p>
+    <w:p>
+      <w:pPr>
+        <w:spacing w:line="240" w:lineRule="auto"/>
+        <w:rPr>
+          <w:color w:val="C00000"/>
+          <w:sz w:val="28"/>
+          <w:szCs w:val="28"/>
+        </w:rPr>
+      </w:pPr>
+      <w:r>
+        <w:rPr>
+          <w:color w:val="C00000"/>
+          <w:sz w:val="28"/>
+          <w:szCs w:val="28"/>
+        </w:rPr>
+        <w:t xml:space="preserve">Scripts Needed: </w:t>
+      </w:r>
+      <w:r>
+        <w:rPr>
+          <w:color w:val="C00000"/>
+          <w:sz w:val="28"/>
+          <w:szCs w:val="28"/>
+        </w:rPr>
+        <w:t>Move</w:t>
+      </w:r>
+    </w:p>
+    <w:p>
+      <w:pPr>
+        <w:spacing w:line="240" w:lineRule="auto"/>
+        <w:rPr>
+          <w:b/>
+          <w:sz w:val="28"/>
+          <w:szCs w:val="28"/>
+        </w:rPr>
+      </w:pPr>
+      <w:r>
+        <w:rPr>
+          <w:b/>
+          <w:sz w:val="28"/>
+          <w:szCs w:val="28"/>
+        </w:rPr>
+        <w:t>___________________________________________________________________</w:t>
+      </w:r>
+    </w:p>
+    <w:p>
+      <w:pPr>
+        <w:spacing w:line="240" w:lineRule="auto"/>
+        <w:rPr>
+          <w:b/>
+          <w:sz w:val="28"/>
+          <w:szCs w:val="28"/>
+        </w:rPr>
+      </w:pPr>
+      <w:r>
+        <w:rPr>
+          <w:b/>
+          <w:sz w:val="28"/>
+          <w:szCs w:val="28"/>
+        </w:rPr>
+        <w:t>World</w:t>
+      </w:r>
+    </w:p>
+    <w:p>
+      <w:pPr>
+        <w:spacing w:line="240" w:lineRule="auto"/>
+        <w:rPr>
+          <w:sz w:val="28"/>
+          <w:szCs w:val="28"/>
+        </w:rPr>
+      </w:pPr>
+      <w:r>
+        <w:rPr>
+          <w:b/>
+          <w:sz w:val="28"/>
+          <w:szCs w:val="28"/>
+        </w:rPr>
+        <w:tab/>
+      </w:r>
+      <w:r>
+        <w:rPr>
+          <w:sz w:val="28"/>
+          <w:szCs w:val="28"/>
+        </w:rPr>
+        <w:t xml:space="preserve">Reloads </w:t>
+      </w:r>
+      <w:r>
+        <w:rPr>
+          <w:sz w:val="28"/>
+          <w:szCs w:val="28"/>
+        </w:rPr>
+        <w:t>chunks of the world.</w:t>
+      </w:r>
+    </w:p>
+    <w:p>
+      <w:pPr>
+        <w:spacing w:line="240" w:lineRule="auto"/>
+        <w:rPr>
+          <w:color w:val="C00000"/>
+          <w:sz w:val="28"/>
+          <w:szCs w:val="28"/>
+        </w:rPr>
+      </w:pPr>
+      <w:r>
+        <w:rPr>
+          <w:color w:val="C00000"/>
+          <w:sz w:val="28"/>
+          <w:szCs w:val="28"/>
+        </w:rPr>
+        <w:t xml:space="preserve">Scripts Needed: </w:t>
+      </w:r>
+      <w:r>
+        <w:rPr>
+          <w:color w:val="C00000"/>
+          <w:sz w:val="28"/>
+          <w:szCs w:val="28"/>
+        </w:rPr>
+        <w:t>Level loader</w:t>
+      </w:r>
+    </w:p>
+    <w:p>
+      <w:pPr>
+        <w:spacing w:line="240" w:lineRule="auto"/>
+        <w:rPr>
+          <w:b/>
+          <w:sz w:val="28"/>
+          <w:szCs w:val="28"/>
+        </w:rPr>
+      </w:pPr>
+      <w:r>
+        <w:rPr>
+          <w:b/>
+          <w:sz w:val="28"/>
+          <w:szCs w:val="28"/>
+        </w:rPr>
+        <w:t>___________________________________________________________________</w:t>
+      </w:r>
+    </w:p>
+    <w:p>
+      <w:pPr>
+        <w:spacing w:line="240" w:lineRule="auto"/>
+        <w:rPr>
+          <w:color w:val="C00000"/>
+          <w:sz w:val="28"/>
+          <w:szCs w:val="28"/>
+        </w:rPr>
+      </w:pPr>
+    </w:p>
+    <w:p>
+      <w:pPr>
+        <w:spacing w:line="240" w:lineRule="auto"/>
+        <w:rPr>
+          <w:sz w:val="28"/>
+          <w:szCs w:val="28"/>
+        </w:rPr>
+      </w:pPr>
+      <w:r>
+        <w:rPr>
+          <w:sz w:val="28"/>
+          <w:szCs w:val="28"/>
+        </w:rPr>
+        <w:t xml:space="preserve">Idea: Player has 3 health bars. </w:t>
+      </w:r>
+    </w:p>
+    <w:p>
+      <w:pPr>
+        <w:spacing w:line="240" w:lineRule="auto"/>
+        <w:rPr>
+          <w:sz w:val="28"/>
+          <w:szCs w:val="28"/>
+        </w:rPr>
+      </w:pPr>
+      <w:r>
+        <w:rPr>
+          <w:sz w:val="28"/>
+          <w:szCs w:val="28"/>
+        </w:rPr>
+        <w:t>Health deduction = hits environmental hazards, also slows them down</w:t>
+      </w:r>
+    </w:p>
+    <w:p>
+      <w:pPr>
+        <w:spacing w:line="240" w:lineRule="auto"/>
+        <w:rPr>
+          <w:sz w:val="28"/>
+          <w:szCs w:val="28"/>
+        </w:rPr>
+      </w:pPr>
+      <w:r>
+        <w:rPr>
+          <w:sz w:val="28"/>
+          <w:szCs w:val="28"/>
+        </w:rPr>
+        <w:t>Instant death = Falls off a cliff, or gets caught by enemies</w:t>
+      </w:r>
+    </w:p>
+    <w:p>
+      <w:pPr>
+        <w:spacing w:line="240" w:lineRule="auto"/>
+        <w:rPr>
+          <w:color w:val="C00000"/>
+          <w:sz w:val="28"/>
+          <w:szCs w:val="28"/>
+        </w:rPr>
+      </w:pPr>
+      <w:r>
+        <w:rPr>
+          <w:color w:val="C00000"/>
+          <w:sz w:val="28"/>
+          <w:szCs w:val="28"/>
+        </w:rPr>
+        <w:t>Scripts Needed: Player health</w:t>
+      </w:r>
+    </w:p>
+    <w:p>
+      <w:pPr>
+        <w:spacing w:line="240" w:lineRule="auto"/>
+        <w:rPr>
+          <w:b/>
+          <w:sz w:val="28"/>
+          <w:szCs w:val="28"/>
+        </w:rPr>
+      </w:pPr>
+      <w:r>
+        <w:rPr>
+          <w:b/>
+          <w:sz w:val="28"/>
+          <w:szCs w:val="28"/>
+        </w:rPr>
+        <w:t>___________________________________________________________________</w:t>
+      </w:r>
+    </w:p>
+    <w:p>
+      <w:pPr>
+        <w:spacing w:line="240" w:lineRule="auto"/>
+        <w:rPr>
+          <w:b/>
+          <w:sz w:val="28"/>
+          <w:szCs w:val="28"/>
+        </w:rPr>
+      </w:pPr>
+      <w:r>
+        <w:rPr>
+          <w:b/>
+          <w:sz w:val="28"/>
+          <w:szCs w:val="28"/>
+        </w:rPr>
+        <w:t>Power up</w:t>
+      </w:r>
+    </w:p>
+    <w:p>
+      <w:pPr>
+        <w:spacing w:line="240" w:lineRule="auto"/>
+        <w:rPr>
+          <w:sz w:val="28"/>
+          <w:szCs w:val="28"/>
+        </w:rPr>
+      </w:pPr>
+      <w:r>
+        <w:rPr>
+          <w:b/>
+          <w:sz w:val="28"/>
+          <w:szCs w:val="28"/>
+        </w:rPr>
+        <w:tab/>
+      </w:r>
+      <w:r>
+        <w:rPr>
+          <w:sz w:val="28"/>
+          <w:szCs w:val="28"/>
+        </w:rPr>
+        <w:t>Store front where you can buy weapons (Maybe)</w:t>
+      </w:r>
+    </w:p>
+    <w:p>
+      <w:pPr>
+        <w:spacing w:line="240" w:lineRule="auto"/>
+        <w:rPr>
+          <w:color w:val="C00000"/>
+          <w:sz w:val="28"/>
+          <w:szCs w:val="28"/>
+        </w:rPr>
+      </w:pPr>
+      <w:r>
+        <w:rPr>
+          <w:color w:val="C00000"/>
+          <w:sz w:val="28"/>
+          <w:szCs w:val="28"/>
+        </w:rPr>
+        <w:t xml:space="preserve">Scripts Needed: </w:t>
+      </w:r>
+      <w:r>
+        <w:rPr>
+          <w:color w:val="C00000"/>
+          <w:sz w:val="28"/>
+          <w:szCs w:val="28"/>
+        </w:rPr>
+        <w:t>Storefront</w:t>
       </w:r>
       <w:bookmarkStart w:id="0" w:name="_GoBack"/>
       <w:bookmarkEnd w:id="0"/>
+    </w:p>
+    <w:p>
+      <w:pPr>
+        <w:spacing w:line="240" w:lineRule="auto"/>
+        <w:rPr>
+          <w:b/>
+          <w:sz w:val="28"/>
+          <w:szCs w:val="28"/>
+        </w:rPr>
+      </w:pPr>
+      <w:r>
+        <w:rPr>
+          <w:b/>
+          <w:sz w:val="28"/>
+          <w:szCs w:val="28"/>
+        </w:rPr>
+        <w:t>___________________________________________________________________</w:t>
+      </w:r>
+    </w:p>
+    <w:p>
+      <w:pPr>
+        <w:spacing w:line="240" w:lineRule="auto"/>
+        <w:rPr>
+          <w:b/>
+          <w:sz w:val="28"/>
+          <w:szCs w:val="28"/>
+        </w:rPr>
+      </w:pPr>
+      <w:r>
+        <w:rPr>
+          <w:b/>
+          <w:sz w:val="28"/>
+          <w:szCs w:val="28"/>
+        </w:rPr>
+        <w:t>Other ideas</w:t>
+      </w:r>
+    </w:p>
+    <w:p>
+      <w:pPr>
+        <w:spacing w:line="240" w:lineRule="auto"/>
+        <w:rPr>
+          <w:sz w:val="28"/>
+          <w:szCs w:val="28"/>
+        </w:rPr>
+      </w:pPr>
+      <w:r>
+        <w:rPr>
+          <w:b/>
+          <w:sz w:val="28"/>
+          <w:szCs w:val="28"/>
+        </w:rPr>
+        <w:tab/>
+      </w:r>
+      <w:r>
+        <w:rPr>
+          <w:sz w:val="28"/>
+          <w:szCs w:val="28"/>
+        </w:rPr>
+        <w:t>Score board</w:t>
+      </w:r>
+    </w:p>
+    <w:p>
+      <w:pPr>
+        <w:spacing w:line="240" w:lineRule="auto"/>
+        <w:rPr>
+          <w:sz w:val="28"/>
+          <w:szCs w:val="28"/>
+        </w:rPr>
+      </w:pPr>
+      <w:r>
+        <w:rPr>
+          <w:b/>
+          <w:sz w:val="28"/>
+          <w:szCs w:val="28"/>
+        </w:rPr>
+        <w:tab/>
+      </w:r>
+      <w:r>
+        <w:rPr>
+          <w:sz w:val="28"/>
+          <w:szCs w:val="28"/>
+        </w:rPr>
+        <w:t>S</w:t>
+      </w:r>
+      <w:r>
+        <w:rPr>
+          <w:sz w:val="28"/>
+          <w:szCs w:val="28"/>
+        </w:rPr>
+        <w:t>arsaparilla</w:t>
+      </w:r>
+      <w:r>
+        <w:rPr>
+          <w:sz w:val="28"/>
+          <w:szCs w:val="28"/>
+        </w:rPr>
+        <w:t xml:space="preserve"> that refills health + ad</w:t>
+      </w:r>
+      <w:r>
+        <w:rPr>
+          <w:sz w:val="28"/>
+          <w:szCs w:val="28"/>
+        </w:rPr>
+        <w:t>d</w:t>
+      </w:r>
+      <w:r>
+        <w:rPr>
+          <w:sz w:val="28"/>
+          <w:szCs w:val="28"/>
+        </w:rPr>
+        <w:t>s to score.</w:t>
+      </w:r>
+    </w:p>
+    <w:p>
+      <w:pPr>
+        <w:spacing w:line="240" w:lineRule="auto"/>
+        <w:rPr>
+          <w:sz w:val="28"/>
+          <w:szCs w:val="28"/>
+        </w:rPr>
+      </w:pPr>
+      <w:r>
+        <w:rPr>
+          <w:color w:val="C00000"/>
+          <w:sz w:val="28"/>
+          <w:szCs w:val="28"/>
+        </w:rPr>
+        <w:t>Scripts Needed: Scoreboard, Health boost</w:t>
+      </w:r>
     </w:p>
     <w:sectPr>
       <w:pgSz w:w="12240" w:h="15840"/>

</xml_diff>